<commit_message>
Revert "Merge branch 'master' of https://github.com/QuintusZhan/Nan_Shan_11-7"
This reverts commit e125ffd9a6ae581d609c35d792e6418ca8c45ebc, reversing
changes made to 442bc00da5e00e59f290b606c14faf9c7547d089.
</commit_message>
<xml_diff>
--- a/壽險實務 報告Quintus.docx
+++ b/壽險實務 報告Quintus.docx
@@ -3,6 +3,11 @@
 <w:document xmlns:wpc="http://schemas.microsoft.com/office/word/2010/wordprocessingCanvas" xmlns:cx="http://schemas.microsoft.com/office/drawing/2014/chartex" xmlns:cx1="http://schemas.microsoft.com/office/drawing/2015/9/8/chartex" xmlns:cx2="http://schemas.microsoft.com/office/drawing/2015/10/21/chartex" xmlns:cx3="http://schemas.microsoft.com/office/drawing/2016/5/9/chartex" xmlns:cx4="http://schemas.microsoft.com/office/drawing/2016/5/10/chartex" xmlns:cx5="http://schemas.microsoft.com/office/drawing/2016/5/11/chartex" xmlns:cx6="http://schemas.microsoft.com/office/drawing/2016/5/12/chartex" xmlns:cx7="http://schemas.microsoft.com/office/drawing/2016/5/13/chartex" xmlns:cx8="http://schemas.microsoft.com/office/drawing/2016/5/14/chartex" xmlns:mc="http://schemas.openxmlformats.org/markup-compatibility/2006" xmlns:aink="http://schemas.microsoft.com/office/drawing/2016/ink" xmlns:am3d="http://schemas.microsoft.com/office/drawing/2017/model3d" xmlns:o="urn:schemas-microsoft-com:office:office" xmlns:r="http://schemas.openxmlformats.org/officeDocument/2006/relationships" xmlns:m="http://schemas.openxmlformats.org/officeDocument/2006/math" xmlns:v="urn:schemas-microsoft-com:vml" xmlns:wp14="http://schemas.microsoft.com/office/word/2010/wordprocessingDrawing" xmlns:wp="http://schemas.openxmlformats.org/drawingml/2006/wordprocessingDrawing" xmlns:w10="urn:schemas-microsoft-com:office:word" xmlns:w="http://schemas.openxmlformats.org/wordprocessingml/2006/main" xmlns:w14="http://schemas.microsoft.com/office/word/2010/wordml" xmlns:w15="http://schemas.microsoft.com/office/word/2012/wordml" xmlns:w16cid="http://schemas.microsoft.com/office/word/2016/wordml/cid" xmlns:w16se="http://schemas.microsoft.com/office/word/2015/wordml/symex" xmlns:wpg="http://schemas.microsoft.com/office/word/2010/wordprocessingGroup" xmlns:wpi="http://schemas.microsoft.com/office/word/2010/wordprocessingInk" xmlns:wne="http://schemas.microsoft.com/office/word/2006/wordml" xmlns:wps="http://schemas.microsoft.com/office/word/2010/wordprocessingShape" mc:Ignorable="w14 w15 w16se w16cid wp14">
   <w:body>
     <w:p>
+      <w:pPr>
+        <w:rPr>
+          <w:rFonts w:hint="eastAsia"/>
+        </w:rPr>
+      </w:pPr>
       <w:r>
         <w:rPr>
           <w:rFonts w:hint="eastAsia"/>
@@ -15,7 +20,13 @@
         <w:rPr>
           <w:rFonts w:hint="eastAsia"/>
         </w:rPr>
-        <w:t>貳、</w:t>
+        <w:t>貳</w:t>
+      </w:r>
+      <w:r>
+        <w:rPr>
+          <w:rFonts w:hint="eastAsia"/>
+        </w:rPr>
+        <w:t>、</w:t>
       </w:r>
       <w:r>
         <w:rPr>
@@ -29,7 +40,13 @@
         <w:rPr>
           <w:rFonts w:hint="eastAsia"/>
         </w:rPr>
-        <w:t>參、</w:t>
+        <w:t>參</w:t>
+      </w:r>
+      <w:r>
+        <w:rPr>
+          <w:rFonts w:hint="eastAsia"/>
+        </w:rPr>
+        <w:t>、</w:t>
       </w:r>
       <w:r>
         <w:rPr>
@@ -43,7 +60,13 @@
         <w:rPr>
           <w:rFonts w:hint="eastAsia"/>
         </w:rPr>
-        <w:t>肆、</w:t>
+        <w:t>肆</w:t>
+      </w:r>
+      <w:r>
+        <w:rPr>
+          <w:rFonts w:hint="eastAsia"/>
+        </w:rPr>
+        <w:t>、</w:t>
       </w:r>
       <w:r>
         <w:rPr>
@@ -67,119 +90,142 @@
         <w:rPr>
           <w:rFonts w:hint="eastAsia"/>
         </w:rPr>
-        <w:t>在此一小節，我們共會有三類的資料檔案，依序為台灣股價資料、因子價格資料，以及想要測試的投資組合，以下依序做細部解釋：</w:t>
-      </w:r>
+        <w:t>在此一小節，我們共會有三類的資料檔案，依序為台灣股價資料、因子價格資料，以及想要測試的投資組合</w:t>
+      </w:r>
+      <w:r>
+        <w:rPr>
+          <w:rFonts w:hint="eastAsia"/>
+        </w:rPr>
+        <w:t>，以下依序做細部解釋：</w:t>
+      </w:r>
+    </w:p>
+    <w:p>
+      <w:bookmarkStart w:id="0" w:name="_GoBack"/>
+      <w:bookmarkEnd w:id="0"/>
+    </w:p>
+    <w:p>
+      <w:pPr>
+        <w:rPr>
+          <w:rFonts w:hint="eastAsia"/>
+        </w:rPr>
+      </w:pPr>
     </w:p>
     <w:p/>
+    <w:p>
+      <w:pPr>
+        <w:rPr>
+          <w:rFonts w:hint="eastAsia"/>
+        </w:rPr>
+      </w:pPr>
+    </w:p>
+    <w:p>
+      <w:r>
+        <w:rPr>
+          <w:rFonts w:hint="eastAsia"/>
+        </w:rPr>
+        <w:t>參、資料處理</w:t>
+      </w:r>
+    </w:p>
     <w:p/>
+    <w:p>
+      <w:pPr>
+        <w:rPr>
+          <w:rFonts w:hint="eastAsia"/>
+        </w:rPr>
+      </w:pPr>
+      <w:r>
+        <w:rPr>
+          <w:rFonts w:hint="eastAsia"/>
+        </w:rPr>
+        <w:t>資料處理的部份，可以視為應變數與</w:t>
+      </w:r>
+      <w:bookmarkStart w:id="1" w:name="OLE_LINK1"/>
+      <w:bookmarkStart w:id="2" w:name="OLE_LINK2"/>
+      <w:r>
+        <w:rPr>
+          <w:rFonts w:hint="eastAsia"/>
+        </w:rPr>
+        <w:t>自變數</w:t>
+      </w:r>
+      <w:bookmarkEnd w:id="1"/>
+      <w:bookmarkEnd w:id="2"/>
+      <w:r>
+        <w:rPr>
+          <w:rFonts w:hint="eastAsia"/>
+        </w:rPr>
+        <w:t>兩區塊。其中應變數</w:t>
+      </w:r>
+      <w:r>
+        <w:rPr>
+          <w:rFonts w:hint="eastAsia"/>
+        </w:rPr>
+        <w:t>為要預測的投資組合報酬，</w:t>
+      </w:r>
+      <w:r>
+        <w:rPr>
+          <w:rFonts w:hint="eastAsia"/>
+        </w:rPr>
+        <w:t>單純只是計算給定一投資組合，隨者時間改變的報酬率</w:t>
+      </w:r>
+      <w:r>
+        <w:rPr>
+          <w:rFonts w:hint="eastAsia"/>
+        </w:rPr>
+        <w:t xml:space="preserve"> </w:t>
+      </w:r>
+      <w:r>
+        <w:t xml:space="preserve">; </w:t>
+      </w:r>
+      <w:r>
+        <w:rPr>
+          <w:rFonts w:hint="eastAsia"/>
+        </w:rPr>
+        <w:t>自變數</w:t>
+      </w:r>
+      <w:r>
+        <w:rPr>
+          <w:rFonts w:hint="eastAsia"/>
+        </w:rPr>
+        <w:t>為用來預測的因子，</w:t>
+      </w:r>
+      <w:r>
+        <w:rPr>
+          <w:rFonts w:hint="eastAsia"/>
+        </w:rPr>
+        <w:t>則因為了滿足回歸分析的模型性質</w:t>
+      </w:r>
+      <w:r>
+        <w:rPr>
+          <w:rFonts w:hint="eastAsia"/>
+        </w:rPr>
+        <w:t>，或以利解釋結果</w:t>
+      </w:r>
+      <w:r>
+        <w:rPr>
+          <w:rFonts w:hint="eastAsia"/>
+        </w:rPr>
+        <w:t>，需對資料</w:t>
+      </w:r>
+      <w:r>
+        <w:rPr>
+          <w:rFonts w:hint="eastAsia"/>
+        </w:rPr>
+        <w:t>做較多的加工，</w:t>
+      </w:r>
+      <w:r>
+        <w:rPr>
+          <w:rFonts w:hint="eastAsia"/>
+        </w:rPr>
+        <w:t>而</w:t>
+      </w:r>
+      <w:r>
+        <w:rPr>
+          <w:rFonts w:hint="eastAsia"/>
+        </w:rPr>
+        <w:t>每一個加工的流程，我們都定義為一個函數。</w:t>
+      </w:r>
+    </w:p>
     <w:p/>
-    <w:p/>
-    <w:p>
-      <w:r>
-        <w:rPr>
-          <w:rFonts w:hint="eastAsia"/>
-        </w:rPr>
-        <w:t>參、資料處理</w:t>
-      </w:r>
-    </w:p>
-    <w:p/>
-    <w:p>
-      <w:r>
-        <w:rPr>
-          <w:rFonts w:hint="eastAsia"/>
-        </w:rPr>
-        <w:t>資料處理的部份，可以視為應變數與</w:t>
-      </w:r>
-      <w:bookmarkStart w:id="0" w:name="OLE_LINK1"/>
-      <w:bookmarkStart w:id="1" w:name="OLE_LINK2"/>
-      <w:r>
-        <w:rPr>
-          <w:rFonts w:hint="eastAsia"/>
-        </w:rPr>
-        <w:t>自變數</w:t>
-      </w:r>
-      <w:bookmarkEnd w:id="0"/>
-      <w:bookmarkEnd w:id="1"/>
-      <w:r>
-        <w:rPr>
-          <w:rFonts w:hint="eastAsia"/>
-        </w:rPr>
-        <w:t>兩區塊。其中應變數</w:t>
-      </w:r>
-      <w:r>
-        <w:rPr>
-          <w:rFonts w:hint="eastAsia"/>
-        </w:rPr>
-        <w:t>為要預測的投資組合報酬，</w:t>
-      </w:r>
-      <w:r>
-        <w:rPr>
-          <w:rFonts w:hint="eastAsia"/>
-        </w:rPr>
-        <w:t>單純只是計算給定一投資組合，隨者時間改變的報酬率</w:t>
-      </w:r>
-      <w:r>
-        <w:rPr>
-          <w:rFonts w:hint="eastAsia"/>
-        </w:rPr>
-        <w:t xml:space="preserve"> </w:t>
-      </w:r>
-      <w:r>
-        <w:t xml:space="preserve">; </w:t>
-      </w:r>
-      <w:r>
-        <w:rPr>
-          <w:rFonts w:hint="eastAsia"/>
-        </w:rPr>
-        <w:t>自變數</w:t>
-      </w:r>
-      <w:r>
-        <w:rPr>
-          <w:rFonts w:hint="eastAsia"/>
-        </w:rPr>
-        <w:t>為用來預測的因子，</w:t>
-      </w:r>
-      <w:r>
-        <w:rPr>
-          <w:rFonts w:hint="eastAsia"/>
-        </w:rPr>
-        <w:t>則因為了滿足回歸分析的模型性質</w:t>
-      </w:r>
-      <w:r>
-        <w:rPr>
-          <w:rFonts w:hint="eastAsia"/>
-        </w:rPr>
-        <w:t>，或以利解釋結果</w:t>
-      </w:r>
-      <w:r>
-        <w:rPr>
-          <w:rFonts w:hint="eastAsia"/>
-        </w:rPr>
-        <w:t>，需對資料</w:t>
-      </w:r>
-      <w:r>
-        <w:rPr>
-          <w:rFonts w:hint="eastAsia"/>
-        </w:rPr>
-        <w:t>做較多的加工，</w:t>
-      </w:r>
-      <w:r>
-        <w:rPr>
-          <w:rFonts w:hint="eastAsia"/>
-        </w:rPr>
-        <w:t>而</w:t>
-      </w:r>
-      <w:r>
-        <w:rPr>
-          <w:rFonts w:hint="eastAsia"/>
-        </w:rPr>
-        <w:t>每一個加工的流程，我們都定義為一個函數。</w:t>
-      </w:r>
-    </w:p>
-    <w:p>
-      <w:bookmarkStart w:id="2" w:name="_GoBack"/>
-      <w:bookmarkEnd w:id="2"/>
-    </w:p>
     <w:p>
       <w:pPr>
         <w:pStyle w:val="ListParagraph"/>
@@ -200,7 +246,13 @@
         <w:rPr>
           <w:rFonts w:hint="eastAsia"/>
         </w:rPr>
-        <w:t>變數資料：</w:t>
+        <w:t>變數</w:t>
+      </w:r>
+      <w:r>
+        <w:rPr>
+          <w:rFonts w:hint="eastAsia"/>
+        </w:rPr>
+        <w:t>資料：</w:t>
       </w:r>
     </w:p>
     <w:bookmarkEnd w:id="3"/>
@@ -298,7 +350,7 @@
                     <pic:cNvPicPr/>
                   </pic:nvPicPr>
                   <pic:blipFill>
-                    <a:blip r:embed="rId6">
+                    <a:blip r:embed="rId5">
                       <a:extLst>
                         <a:ext uri="{28A0092B-C50C-407E-A947-70E740481C1C}">
                           <a14:useLocalDpi xmlns:a14="http://schemas.microsoft.com/office/drawing/2010/main" val="0"/>
@@ -335,6 +387,11 @@
       </w:r>
     </w:p>
     <w:p>
+      <w:pPr>
+        <w:rPr>
+          <w:rFonts w:hint="eastAsia"/>
+        </w:rPr>
+      </w:pPr>
       <w:r>
         <w:rPr>
           <w:noProof/>
@@ -356,7 +413,7 @@
                     <pic:cNvPicPr/>
                   </pic:nvPicPr>
                   <pic:blipFill>
-                    <a:blip r:embed="rId7">
+                    <a:blip r:embed="rId6">
                       <a:extLst>
                         <a:ext uri="{28A0092B-C50C-407E-A947-70E740481C1C}">
                           <a14:useLocalDpi xmlns:a14="http://schemas.microsoft.com/office/drawing/2010/main" val="0"/>
@@ -387,7 +444,13 @@
     <w:p/>
     <w:p>
       <w:r>
-        <w:t>Step 2:</w:t>
+        <w:t xml:space="preserve">Step </w:t>
+      </w:r>
+      <w:r>
+        <w:t>2</w:t>
+      </w:r>
+      <w:r>
+        <w:t>:</w:t>
       </w:r>
       <w:r>
         <w:t xml:space="preserve"> </w:t>
@@ -398,19 +461,7 @@
         <w:rPr>
           <w:rFonts w:hint="eastAsia"/>
         </w:rPr>
-        <w:t>我們計算報酬的</w:t>
-      </w:r>
-      <w:r>
-        <w:rPr>
-          <w:rFonts w:hint="eastAsia"/>
-        </w:rPr>
-        <w:t>方式</w:t>
-      </w:r>
-      <w:r>
-        <w:rPr>
-          <w:rFonts w:hint="eastAsia"/>
-        </w:rPr>
-        <w:t>為：</w:t>
+        <w:t>我們計算報酬的思路為：</w:t>
       </w:r>
     </w:p>
     <w:p/>
@@ -426,9 +477,184 @@
         <w:rPr>
           <w:rFonts w:hint="eastAsia"/>
         </w:rPr>
-        <w:t>我們會計算每一天的股票的報酬率</w:t>
-      </w:r>
-    </w:p>
+        <w:t>我們會計算每一天的股票的“</w:t>
+      </w:r>
+      <w:r>
+        <w:rPr>
+          <w:rFonts w:hint="eastAsia"/>
+        </w:rPr>
+        <w:t xml:space="preserve"> </w:t>
+      </w:r>
+      <w:r>
+        <w:t xml:space="preserve">1 + </w:t>
+      </w:r>
+      <w:r>
+        <w:rPr>
+          <w:rFonts w:hint="eastAsia"/>
+        </w:rPr>
+        <w:t>報酬率</w:t>
+      </w:r>
+      <w:r>
+        <w:rPr>
+          <w:rFonts w:hint="eastAsia"/>
+        </w:rPr>
+        <w:t xml:space="preserve"> </w:t>
+      </w:r>
+      <w:r>
+        <w:rPr>
+          <w:rFonts w:hint="eastAsia"/>
+        </w:rPr>
+        <w:t>”，如：台積電連續三天的價格為</w:t>
+      </w:r>
+      <w:r>
+        <w:t>100</w:t>
+      </w:r>
+      <w:r>
+        <w:rPr>
+          <w:rFonts w:hint="eastAsia"/>
+        </w:rPr>
+        <w:t>、</w:t>
+      </w:r>
+      <w:r>
+        <w:t>110</w:t>
+      </w:r>
+      <w:r>
+        <w:rPr>
+          <w:rFonts w:hint="eastAsia"/>
+        </w:rPr>
+        <w:t>、</w:t>
+      </w:r>
+      <w:r>
+        <w:rPr>
+          <w:rFonts w:hint="eastAsia"/>
+        </w:rPr>
+        <w:t>1</w:t>
+      </w:r>
+      <w:r>
+        <w:t>21</w:t>
+      </w:r>
+      <w:r>
+        <w:rPr>
+          <w:rFonts w:hint="eastAsia"/>
+        </w:rPr>
+        <w:t>，那第一天的</w:t>
+      </w:r>
+      <w:r>
+        <w:rPr>
+          <w:rFonts w:hint="eastAsia"/>
+        </w:rPr>
+        <w:t>“</w:t>
+      </w:r>
+      <w:r>
+        <w:rPr>
+          <w:rFonts w:hint="eastAsia"/>
+        </w:rPr>
+        <w:t xml:space="preserve"> </w:t>
+      </w:r>
+      <w:r>
+        <w:t xml:space="preserve">1 + </w:t>
+      </w:r>
+      <w:r>
+        <w:rPr>
+          <w:rFonts w:hint="eastAsia"/>
+        </w:rPr>
+        <w:t>報酬率</w:t>
+      </w:r>
+      <w:r>
+        <w:rPr>
+          <w:rFonts w:hint="eastAsia"/>
+        </w:rPr>
+        <w:t xml:space="preserve"> </w:t>
+      </w:r>
+      <w:r>
+        <w:rPr>
+          <w:rFonts w:hint="eastAsia"/>
+        </w:rPr>
+        <w:t>”</w:t>
+      </w:r>
+      <w:r>
+        <w:rPr>
+          <w:rFonts w:hint="eastAsia"/>
+        </w:rPr>
+        <w:t>為</w:t>
+      </w:r>
+      <w:r>
+        <w:t xml:space="preserve">110 / 100 =1.1 ; </w:t>
+      </w:r>
+      <w:r>
+        <w:rPr>
+          <w:rFonts w:hint="eastAsia"/>
+        </w:rPr>
+        <w:t>第</w:t>
+      </w:r>
+      <w:r>
+        <w:rPr>
+          <w:rFonts w:hint="eastAsia"/>
+        </w:rPr>
+        <w:t>二</w:t>
+      </w:r>
+      <w:r>
+        <w:rPr>
+          <w:rFonts w:hint="eastAsia"/>
+        </w:rPr>
+        <w:t>天的“</w:t>
+      </w:r>
+      <w:r>
+        <w:rPr>
+          <w:rFonts w:hint="eastAsia"/>
+        </w:rPr>
+        <w:t xml:space="preserve"> </w:t>
+      </w:r>
+      <w:r>
+        <w:t xml:space="preserve">1 + </w:t>
+      </w:r>
+      <w:r>
+        <w:rPr>
+          <w:rFonts w:hint="eastAsia"/>
+        </w:rPr>
+        <w:t>報酬率</w:t>
+      </w:r>
+      <w:r>
+        <w:rPr>
+          <w:rFonts w:hint="eastAsia"/>
+        </w:rPr>
+        <w:t xml:space="preserve"> </w:t>
+      </w:r>
+      <w:r>
+        <w:rPr>
+          <w:rFonts w:hint="eastAsia"/>
+        </w:rPr>
+        <w:t>”為</w:t>
+      </w:r>
+      <w:r>
+        <w:t>1</w:t>
+      </w:r>
+      <w:r>
+        <w:t>21</w:t>
+      </w:r>
+      <w:r>
+        <w:rPr>
+          <w:rFonts w:hint="eastAsia"/>
+        </w:rPr>
+        <w:t xml:space="preserve"> </w:t>
+      </w:r>
+      <w:r>
+        <w:t>/ 1</w:t>
+      </w:r>
+      <w:r>
+        <w:t>1</w:t>
+      </w:r>
+      <w:r>
+        <w:t>0 =1.1</w:t>
+      </w:r>
+      <w:r>
+        <w:rPr>
+          <w:rFonts w:hint="eastAsia"/>
+        </w:rPr>
+        <w:t>。</w:t>
+      </w:r>
+    </w:p>
+    <w:p/>
     <w:p>
       <w:pPr>
         <w:pStyle w:val="ListParagraph"/>
@@ -441,25 +667,168 @@
         <w:rPr>
           <w:rFonts w:hint="eastAsia"/>
         </w:rPr>
-        <w:t>想要得到投資組合的報酬率</w:t>
-      </w:r>
-      <w:r>
-        <w:rPr>
-          <w:rFonts w:hint="eastAsia"/>
-        </w:rPr>
-        <w:t>，</w:t>
-      </w:r>
-      <w:r>
-        <w:rPr>
-          <w:rFonts w:hint="eastAsia"/>
-        </w:rPr>
-        <w:t>就將每一檔股票的報酬率乘上持有的權重。</w:t>
-      </w:r>
-    </w:p>
-    <w:p>
-      <w:pPr>
-        <w:ind w:left="360"/>
-      </w:pPr>
+        <w:t>想要得到投資組合的</w:t>
+      </w:r>
+      <w:r>
+        <w:rPr>
+          <w:rFonts w:hint="eastAsia"/>
+        </w:rPr>
+        <w:t>“</w:t>
+      </w:r>
+      <w:r>
+        <w:rPr>
+          <w:rFonts w:hint="eastAsia"/>
+        </w:rPr>
+        <w:t xml:space="preserve"> </w:t>
+      </w:r>
+      <w:r>
+        <w:t xml:space="preserve">1 + </w:t>
+      </w:r>
+      <w:r>
+        <w:rPr>
+          <w:rFonts w:hint="eastAsia"/>
+        </w:rPr>
+        <w:t>報酬率</w:t>
+      </w:r>
+      <w:r>
+        <w:rPr>
+          <w:rFonts w:hint="eastAsia"/>
+        </w:rPr>
+        <w:t xml:space="preserve"> </w:t>
+      </w:r>
+      <w:r>
+        <w:rPr>
+          <w:rFonts w:hint="eastAsia"/>
+        </w:rPr>
+        <w:t>”</w:t>
+      </w:r>
+      <w:r>
+        <w:rPr>
+          <w:rFonts w:hint="eastAsia"/>
+        </w:rPr>
+        <w:t>就將每一檔股票的</w:t>
+      </w:r>
+      <w:r>
+        <w:rPr>
+          <w:rFonts w:hint="eastAsia"/>
+        </w:rPr>
+        <w:t>“</w:t>
+      </w:r>
+      <w:r>
+        <w:rPr>
+          <w:rFonts w:hint="eastAsia"/>
+        </w:rPr>
+        <w:t xml:space="preserve"> </w:t>
+      </w:r>
+      <w:r>
+        <w:t xml:space="preserve">1 + </w:t>
+      </w:r>
+      <w:r>
+        <w:rPr>
+          <w:rFonts w:hint="eastAsia"/>
+        </w:rPr>
+        <w:t>報酬率</w:t>
+      </w:r>
+      <w:r>
+        <w:rPr>
+          <w:rFonts w:hint="eastAsia"/>
+        </w:rPr>
+        <w:t xml:space="preserve"> </w:t>
+      </w:r>
+      <w:r>
+        <w:rPr>
+          <w:rFonts w:hint="eastAsia"/>
+        </w:rPr>
+        <w:t>”</w:t>
+      </w:r>
+      <w:r>
+        <w:rPr>
+          <w:rFonts w:hint="eastAsia"/>
+        </w:rPr>
+        <w:t>乘上持有的權重。</w:t>
+      </w:r>
+    </w:p>
+    <w:p/>
+    <w:p>
+      <w:pPr>
+        <w:pStyle w:val="ListParagraph"/>
+        <w:numPr>
+          <w:ilvl w:val="0"/>
+          <w:numId w:val="1"/>
+        </w:numPr>
+        <w:rPr>
+          <w:rFonts w:ascii="Cambria" w:hAnsi="Cambria" w:cs="Apple Color Emoji"/>
+        </w:rPr>
+      </w:pPr>
+      <w:r>
+        <w:rPr>
+          <w:rFonts w:hint="eastAsia"/>
+        </w:rPr>
+        <w:t>想要得到投資組合的</w:t>
+      </w:r>
+      <w:r>
+        <w:rPr>
+          <w:rFonts w:hint="eastAsia"/>
+        </w:rPr>
+        <w:t>累積報酬率，就將每一天的</w:t>
+      </w:r>
+      <w:r>
+        <w:rPr>
+          <w:rFonts w:hint="eastAsia"/>
+        </w:rPr>
+        <w:t>“</w:t>
+      </w:r>
+      <w:r>
+        <w:rPr>
+          <w:rFonts w:hint="eastAsia"/>
+        </w:rPr>
+        <w:t xml:space="preserve"> </w:t>
+      </w:r>
+      <w:r>
+        <w:t xml:space="preserve">1 + </w:t>
+      </w:r>
+      <w:r>
+        <w:rPr>
+          <w:rFonts w:hint="eastAsia"/>
+        </w:rPr>
+        <w:t>報酬率</w:t>
+      </w:r>
+      <w:r>
+        <w:rPr>
+          <w:rFonts w:hint="eastAsia"/>
+        </w:rPr>
+        <w:t xml:space="preserve"> </w:t>
+      </w:r>
+      <w:r>
+        <w:rPr>
+          <w:rFonts w:hint="eastAsia"/>
+        </w:rPr>
+        <w:t>”</w:t>
+      </w:r>
+      <w:r>
+        <w:rPr>
+          <w:rFonts w:hint="eastAsia"/>
+        </w:rPr>
+        <w:t>相</w:t>
+      </w:r>
+      <w:r>
+        <w:rPr>
+          <w:rFonts w:ascii="Apple Color Emoji" w:hAnsi="Apple Color Emoji" w:cs="Apple Color Emoji" w:hint="eastAsia"/>
+        </w:rPr>
+        <w:t>乘。如果整個投組只有台積電，投組從第一天到第三天的報酬就會是</w:t>
+      </w:r>
+      <w:r>
+        <w:rPr>
+          <w:rFonts w:ascii="Apple Color Emoji" w:hAnsi="Apple Color Emoji" w:cs="Apple Color Emoji" w:hint="eastAsia"/>
+        </w:rPr>
+        <w:t xml:space="preserve"> </w:t>
+      </w:r>
+      <w:r>
+        <w:rPr>
+          <w:rFonts w:ascii="Cambria" w:hAnsi="Cambria" w:cs="Apple Color Emoji"/>
+        </w:rPr>
+        <w:t>1.1 * 1.1 – 1  = 0.21</w:t>
+      </w:r>
     </w:p>
     <w:p>
       <w:pPr>
@@ -467,10 +836,17 @@
           <w:rFonts w:ascii="Cambria" w:hAnsi="Cambria"/>
         </w:rPr>
       </w:pPr>
-      <w:r>
+    </w:p>
+    <w:p>
+      <w:pPr>
         <w:rPr>
           <w:rFonts w:ascii="Cambria" w:hAnsi="Cambria"/>
         </w:rPr>
+      </w:pPr>
+      <w:r>
+        <w:rPr>
+          <w:rFonts w:ascii="Cambria" w:hAnsi="Cambria"/>
+        </w:rPr>
         <w:t xml:space="preserve">Note: </w:t>
       </w:r>
       <w:r>
@@ -544,6 +920,11 @@
       </w:pPr>
     </w:p>
     <w:p>
+      <w:pPr>
+        <w:rPr>
+          <w:rFonts w:hint="eastAsia"/>
+        </w:rPr>
+      </w:pPr>
       <w:r>
         <w:rPr>
           <w:rFonts w:hint="eastAsia"/>
@@ -551,17 +932,16 @@
         <w:t>以下為此部分程式碼：</w:t>
       </w:r>
     </w:p>
-    <w:p/>
     <w:p>
       <w:r>
         <w:rPr>
           <w:noProof/>
         </w:rPr>
         <w:drawing>
-          <wp:inline distT="0" distB="0" distL="0" distR="0" wp14:anchorId="11AE831E" wp14:editId="4F5C7FCA">
-            <wp:extent cx="4425351" cy="3094802"/>
-            <wp:effectExtent l="0" t="0" r="0" b="4445"/>
-            <wp:docPr id="7" name="Picture 7"/>
+          <wp:inline distT="0" distB="0" distL="0" distR="0" wp14:anchorId="660DE4DF" wp14:editId="4C4623B8">
+            <wp:extent cx="5727700" cy="2059940"/>
+            <wp:effectExtent l="0" t="0" r="0" b="0"/>
+            <wp:docPr id="1" name="Picture 1"/>
             <wp:cNvGraphicFramePr>
               <a:graphicFrameLocks xmlns:a="http://schemas.openxmlformats.org/drawingml/2006/main" noChangeAspect="1"/>
             </wp:cNvGraphicFramePr>
@@ -569,11 +949,11 @@
               <a:graphicData uri="http://schemas.openxmlformats.org/drawingml/2006/picture">
                 <pic:pic xmlns:pic="http://schemas.openxmlformats.org/drawingml/2006/picture">
                   <pic:nvPicPr>
-                    <pic:cNvPr id="7" name="Screen Shot 2019-12-25 at 00.12.31.png"/>
+                    <pic:cNvPr id="1" name="Screen Shot 2019-12-18 at 22.36.32.png"/>
                     <pic:cNvPicPr/>
                   </pic:nvPicPr>
                   <pic:blipFill>
-                    <a:blip r:embed="rId8">
+                    <a:blip r:embed="rId7">
                       <a:extLst>
                         <a:ext uri="{28A0092B-C50C-407E-A947-70E740481C1C}">
                           <a14:useLocalDpi xmlns:a14="http://schemas.microsoft.com/office/drawing/2010/main" val="0"/>
@@ -587,7 +967,7 @@
                   <pic:spPr>
                     <a:xfrm>
                       <a:off x="0" y="0"/>
-                      <a:ext cx="4427571" cy="3096354"/>
+                      <a:ext cx="5727700" cy="2059940"/>
                     </a:xfrm>
                     <a:prstGeom prst="rect">
                       <a:avLst/>
@@ -623,10 +1003,7 @@
         <w:rPr>
           <w:rFonts w:hint="eastAsia"/>
         </w:rPr>
-        <w:t>S</w:t>
-      </w:r>
-      <w:r>
-        <w:t xml:space="preserve">tep </w:t>
+        <w:t>函數</w:t>
       </w:r>
       <w:r>
         <w:t xml:space="preserve">1: </w:t>
@@ -640,6 +1017,11 @@
     </w:p>
     <w:p/>
     <w:p>
+      <w:pPr>
+        <w:rPr>
+          <w:rFonts w:hint="eastAsia"/>
+        </w:rPr>
+      </w:pPr>
       <w:r>
         <w:rPr>
           <w:rFonts w:hint="eastAsia"/>
@@ -669,7 +1051,7 @@
                     <pic:cNvPicPr/>
                   </pic:nvPicPr>
                   <pic:blipFill>
-                    <a:blip r:embed="rId9">
+                    <a:blip r:embed="rId8">
                       <a:extLst>
                         <a:ext uri="{28A0092B-C50C-407E-A947-70E740481C1C}">
                           <a14:useLocalDpi xmlns:a14="http://schemas.microsoft.com/office/drawing/2010/main" val="0"/>
@@ -702,10 +1084,7 @@
         <w:rPr>
           <w:rFonts w:hint="eastAsia"/>
         </w:rPr>
-        <w:t>S</w:t>
-      </w:r>
-      <w:r>
-        <w:t xml:space="preserve">tep </w:t>
+        <w:t>函數</w:t>
       </w:r>
       <w:r>
         <w:t>2</w:t>
@@ -760,7 +1139,7 @@
                     <pic:cNvPicPr/>
                   </pic:nvPicPr>
                   <pic:blipFill>
-                    <a:blip r:embed="rId10">
+                    <a:blip r:embed="rId9">
                       <a:extLst>
                         <a:ext uri="{28A0092B-C50C-407E-A947-70E740481C1C}">
                           <a14:useLocalDpi xmlns:a14="http://schemas.microsoft.com/office/drawing/2010/main" val="0"/>
@@ -793,10 +1172,7 @@
         <w:rPr>
           <w:rFonts w:hint="eastAsia"/>
         </w:rPr>
-        <w:t>S</w:t>
-      </w:r>
-      <w:r>
-        <w:t xml:space="preserve">tep </w:t>
+        <w:t>函數</w:t>
       </w:r>
       <w:r>
         <w:t>3</w:t>
@@ -817,47 +1193,109 @@
         <w:t>做</w:t>
       </w:r>
       <w:r>
-        <w:t>P</w:t>
-      </w:r>
-      <w:r>
-        <w:t>CA</w:t>
+        <w:t>ICA</w:t>
+      </w:r>
+    </w:p>
+    <w:p>
+      <w:pPr>
+        <w:rPr>
+          <w:rFonts w:hint="eastAsia"/>
+        </w:rPr>
+      </w:pPr>
+      <w:r>
+        <w:t xml:space="preserve">ICA </w:t>
+      </w:r>
+      <w:r>
+        <w:rPr>
+          <w:rFonts w:hint="eastAsia"/>
+        </w:rPr>
+        <w:t>為將原本有一定程度相依的因子，轉化為獨立的因子的技術。如匯率與利率的關係數不等於</w:t>
+      </w:r>
+      <w:r>
+        <w:t>0</w:t>
+      </w:r>
+      <w:r>
+        <w:rPr>
+          <w:rFonts w:hint="eastAsia"/>
+        </w:rPr>
+        <w:t>，而</w:t>
+      </w:r>
+      <w:r>
+        <w:t>ICA</w:t>
+      </w:r>
+      <w:r>
+        <w:rPr>
+          <w:rFonts w:hint="eastAsia"/>
+        </w:rPr>
+        <w:t>套件所做的事就是計算出一組新的因子，其因子間的相關係數為</w:t>
+      </w:r>
+      <w:r>
+        <w:t>0</w:t>
+      </w:r>
+      <w:r>
+        <w:rPr>
+          <w:rFonts w:hint="eastAsia"/>
+        </w:rPr>
+        <w:t>，而新產生的因子與原因子的相關性要最大。</w:t>
+      </w:r>
+    </w:p>
+    <w:p>
+      <w:r>
+        <w:rPr>
+          <w:rFonts w:hint="eastAsia"/>
+          <w:noProof/>
+        </w:rPr>
+        <w:drawing>
+          <wp:inline distT="0" distB="0" distL="0" distR="0" wp14:anchorId="460D32CA" wp14:editId="60177CB1">
+            <wp:extent cx="5727700" cy="1524000"/>
+            <wp:effectExtent l="0" t="0" r="0" b="0"/>
+            <wp:docPr id="5" name="Picture 5"/>
+            <wp:cNvGraphicFramePr>
+              <a:graphicFrameLocks xmlns:a="http://schemas.openxmlformats.org/drawingml/2006/main" noChangeAspect="1"/>
+            </wp:cNvGraphicFramePr>
+            <a:graphic xmlns:a="http://schemas.openxmlformats.org/drawingml/2006/main">
+              <a:graphicData uri="http://schemas.openxmlformats.org/drawingml/2006/picture">
+                <pic:pic xmlns:pic="http://schemas.openxmlformats.org/drawingml/2006/picture">
+                  <pic:nvPicPr>
+                    <pic:cNvPr id="5" name="Screen Shot 2019-12-18 at 23.11.40.png"/>
+                    <pic:cNvPicPr/>
+                  </pic:nvPicPr>
+                  <pic:blipFill>
+                    <a:blip r:embed="rId10">
+                      <a:extLst>
+                        <a:ext uri="{28A0092B-C50C-407E-A947-70E740481C1C}">
+                          <a14:useLocalDpi xmlns:a14="http://schemas.microsoft.com/office/drawing/2010/main" val="0"/>
+                        </a:ext>
+                      </a:extLst>
+                    </a:blip>
+                    <a:stretch>
+                      <a:fillRect/>
+                    </a:stretch>
+                  </pic:blipFill>
+                  <pic:spPr>
+                    <a:xfrm>
+                      <a:off x="0" y="0"/>
+                      <a:ext cx="5727700" cy="1524000"/>
+                    </a:xfrm>
+                    <a:prstGeom prst="rect">
+                      <a:avLst/>
+                    </a:prstGeom>
+                  </pic:spPr>
+                </pic:pic>
+              </a:graphicData>
+            </a:graphic>
+          </wp:inline>
+        </w:drawing>
       </w:r>
     </w:p>
     <w:p/>
     <w:p>
-      <w:r>
-        <w:t>PCA</w:t>
-      </w:r>
-      <w:r>
-        <w:rPr>
-          <w:rFonts w:hint="eastAsia"/>
-        </w:rPr>
-        <w:t>為將原本有一定程度相依的因子，轉化為獨立的因子的技術。如匯率與利率的關係數不等於</w:t>
-      </w:r>
-      <w:r>
-        <w:t>0</w:t>
-      </w:r>
-      <w:r>
-        <w:rPr>
-          <w:rFonts w:hint="eastAsia"/>
-        </w:rPr>
-        <w:t>，而所做的事就是計算出一組新的因子，其因子間的相關係數為</w:t>
-      </w:r>
-      <w:r>
-        <w:t>0</w:t>
-      </w:r>
-      <w:r>
-        <w:rPr>
-          <w:rFonts w:hint="eastAsia"/>
-        </w:rPr>
-        <w:t>。</w:t>
-      </w:r>
-    </w:p>
-    <w:p/>
-    <w:p/>
-    <w:p/>
-    <w:p/>
-    <w:p/>
+      <w:pPr>
+        <w:rPr>
+          <w:rFonts w:hint="eastAsia"/>
+        </w:rPr>
+      </w:pPr>
+    </w:p>
     <w:sectPr>
       <w:pgSz w:w="11900" w:h="16840"/>
       <w:pgMar w:top="1440" w:right="1440" w:bottom="1440" w:left="1440" w:header="708" w:footer="708" w:gutter="0"/>
@@ -1859,16 +2297,4 @@
     </a:ext>
   </a:extLst>
 </a:theme>
-</file>
-
-<file path=customXml/item1.xml><?xml version="1.0" encoding="utf-8"?>
-<b:Sources xmlns:b="http://schemas.openxmlformats.org/officeDocument/2006/bibliography" xmlns="http://schemas.openxmlformats.org/officeDocument/2006/bibliography" SelectedStyle="/GostTitle.XSL" StyleName="GOST - Title Sort" Version="2003"/>
-</file>
-
-<file path=customXml/itemProps1.xml><?xml version="1.0" encoding="utf-8"?>
-<ds:datastoreItem xmlns:ds="http://schemas.openxmlformats.org/officeDocument/2006/customXml" ds:itemID="{45ED5D84-AEB9-D04A-8B49-3B9A4F2FE9FB}">
-  <ds:schemaRefs>
-    <ds:schemaRef ds:uri="http://schemas.openxmlformats.org/officeDocument/2006/bibliography"/>
-  </ds:schemaRefs>
-</ds:datastoreItem>
 </file>
</xml_diff>